<commit_message>
UPDATE : Update Penulisan
</commit_message>
<xml_diff>
--- a/My Proposal Skripsi/V3-PROPOSAL-PAULINUS WENEHENUBUN_20210090.docx
+++ b/My Proposal Skripsi/V3-PROPOSAL-PAULINUS WENEHENUBUN_20210090.docx
@@ -15185,15 +15185,6 @@
         </w:rPr>
         <w:lastRenderedPageBreak/>
         <w:t>PHP</w:t>
-      </w:r>
-      <w:r>
-        <w:rPr>
-          <w:rFonts w:ascii="Times New Roman" w:hAnsi="Times New Roman" w:cs="Times New Roman"/>
-          <w:b/>
-          <w:sz w:val="24"/>
-          <w:szCs w:val="24"/>
-        </w:rPr>
-        <w:t>*</w:t>
       </w:r>
     </w:p>
     <w:p>
@@ -18413,20 +18404,6 @@
               <w:pStyle w:val="ListParagraph"/>
               <w:spacing w:line="360" w:lineRule="auto"/>
               <w:ind w:left="0"/>
-              <w:jc w:val="center"/>
-              <w:rPr>
-                <w:rFonts w:ascii="Times New Roman" w:hAnsi="Times New Roman" w:cs="Times New Roman"/>
-                <w:bCs/>
-                <w:sz w:val="24"/>
-                <w:szCs w:val="24"/>
-              </w:rPr>
-            </w:pPr>
-          </w:p>
-          <w:p>
-            <w:pPr>
-              <w:pStyle w:val="ListParagraph"/>
-              <w:spacing w:line="360" w:lineRule="auto"/>
-              <w:ind w:left="0"/>
               <w:rPr>
                 <w:rFonts w:ascii="Times New Roman" w:hAnsi="Times New Roman" w:cs="Times New Roman"/>
                 <w:bCs/>
@@ -22947,7 +22924,7 @@
                 <w:sz w:val="24"/>
                 <w:szCs w:val="24"/>
               </w:rPr>
-              <w:t xml:space="preserve"> di</w:t>
+              <w:t xml:space="preserve"> </w:t>
             </w:r>
             <w:proofErr w:type="spellStart"/>
             <w:r>
@@ -22957,7 +22934,7 @@
                 <w:sz w:val="24"/>
                 <w:szCs w:val="24"/>
               </w:rPr>
-              <w:t>kembangkan</w:t>
+              <w:t>dikembangkan</w:t>
             </w:r>
             <w:proofErr w:type="spellEnd"/>
             <w:r>
@@ -53752,6 +53729,7 @@
   <w:style w:type="character" w:default="1" w:styleId="DefaultParagraphFont">
     <w:name w:val="Default Paragraph Font"/>
     <w:uiPriority w:val="1"/>
+    <w:semiHidden/>
     <w:unhideWhenUsed/>
   </w:style>
   <w:style w:type="table" w:default="1" w:styleId="TableNormal">

</xml_diff>

<commit_message>
UPDATE : Up Italic Kata Bahasa Inggris
</commit_message>
<xml_diff>
--- a/My Proposal Skripsi/V3-PROPOSAL-PAULINUS WENEHENUBUN_20210090.docx
+++ b/My Proposal Skripsi/V3-PROPOSAL-PAULINUS WENEHENUBUN_20210090.docx
@@ -8346,7 +8346,27 @@
           <w:sz w:val="24"/>
           <w:szCs w:val="24"/>
         </w:rPr>
-        <w:t xml:space="preserve"> Linear Search yang </w:t>
+        <w:t xml:space="preserve"> </w:t>
+      </w:r>
+      <w:r>
+        <w:rPr>
+          <w:rFonts w:ascii="Times New Roman" w:hAnsi="Times New Roman" w:cs="Times New Roman"/>
+          <w:bCs/>
+          <w:i/>
+          <w:iCs/>
+          <w:sz w:val="24"/>
+          <w:szCs w:val="24"/>
+        </w:rPr>
+        <w:t>Linear Search</w:t>
+      </w:r>
+      <w:r>
+        <w:rPr>
+          <w:rFonts w:ascii="Times New Roman" w:hAnsi="Times New Roman" w:cs="Times New Roman"/>
+          <w:bCs/>
+          <w:sz w:val="24"/>
+          <w:szCs w:val="24"/>
+        </w:rPr>
+        <w:t xml:space="preserve"> yang </w:t>
       </w:r>
       <w:proofErr w:type="spellStart"/>
       <w:r>
@@ -9133,6 +9153,8 @@
         <w:rPr>
           <w:rFonts w:ascii="Times New Roman" w:hAnsi="Times New Roman" w:cs="Times New Roman"/>
           <w:bCs/>
+          <w:i/>
+          <w:iCs/>
           <w:sz w:val="24"/>
           <w:szCs w:val="24"/>
         </w:rPr>
@@ -9224,7 +9246,18 @@
           <w:sz w:val="24"/>
           <w:szCs w:val="24"/>
         </w:rPr>
-        <w:t xml:space="preserve"> Metode RAD (Rapid Application Development)</w:t>
+        <w:t xml:space="preserve"> Metode </w:t>
+      </w:r>
+      <w:r>
+        <w:rPr>
+          <w:rFonts w:ascii="Times New Roman" w:hAnsi="Times New Roman" w:cs="Times New Roman"/>
+          <w:bCs/>
+          <w:i/>
+          <w:iCs/>
+          <w:sz w:val="24"/>
+          <w:szCs w:val="24"/>
+        </w:rPr>
+        <w:t>RAD (Rapid Application Development)</w:t>
       </w:r>
     </w:p>
     <w:p>
@@ -9563,7 +9596,27 @@
           <w:sz w:val="24"/>
           <w:szCs w:val="24"/>
         </w:rPr>
-        <w:t xml:space="preserve"> Linear Search. </w:t>
+        <w:t xml:space="preserve"> </w:t>
+      </w:r>
+      <w:r>
+        <w:rPr>
+          <w:rFonts w:ascii="Times New Roman" w:hAnsi="Times New Roman" w:cs="Times New Roman"/>
+          <w:bCs/>
+          <w:i/>
+          <w:iCs/>
+          <w:sz w:val="24"/>
+          <w:szCs w:val="24"/>
+        </w:rPr>
+        <w:t>Linear Search</w:t>
+      </w:r>
+      <w:r>
+        <w:rPr>
+          <w:rFonts w:ascii="Times New Roman" w:hAnsi="Times New Roman" w:cs="Times New Roman"/>
+          <w:bCs/>
+          <w:sz w:val="24"/>
+          <w:szCs w:val="24"/>
+        </w:rPr>
+        <w:t xml:space="preserve">. </w:t>
       </w:r>
       <w:proofErr w:type="spellStart"/>
       <w:r>
@@ -10175,7 +10228,27 @@
           <w:sz w:val="24"/>
           <w:szCs w:val="24"/>
         </w:rPr>
-        <w:t xml:space="preserve"> Linear Search </w:t>
+        <w:t xml:space="preserve"> </w:t>
+      </w:r>
+      <w:r>
+        <w:rPr>
+          <w:rFonts w:ascii="Times New Roman" w:hAnsi="Times New Roman" w:cs="Times New Roman"/>
+          <w:bCs/>
+          <w:i/>
+          <w:iCs/>
+          <w:sz w:val="24"/>
+          <w:szCs w:val="24"/>
+        </w:rPr>
+        <w:t>Linear Search</w:t>
+      </w:r>
+      <w:r>
+        <w:rPr>
+          <w:rFonts w:ascii="Times New Roman" w:hAnsi="Times New Roman" w:cs="Times New Roman"/>
+          <w:bCs/>
+          <w:sz w:val="24"/>
+          <w:szCs w:val="24"/>
+        </w:rPr>
+        <w:t xml:space="preserve"> </w:t>
       </w:r>
       <w:proofErr w:type="spellStart"/>
       <w:r>
@@ -10652,7 +10725,27 @@
           <w:sz w:val="24"/>
           <w:szCs w:val="24"/>
         </w:rPr>
-        <w:t xml:space="preserve"> Linear Search </w:t>
+        <w:t xml:space="preserve"> </w:t>
+      </w:r>
+      <w:r>
+        <w:rPr>
+          <w:rFonts w:ascii="Times New Roman" w:hAnsi="Times New Roman" w:cs="Times New Roman"/>
+          <w:bCs/>
+          <w:i/>
+          <w:iCs/>
+          <w:sz w:val="24"/>
+          <w:szCs w:val="24"/>
+        </w:rPr>
+        <w:t>Linear Search</w:t>
+      </w:r>
+      <w:r>
+        <w:rPr>
+          <w:rFonts w:ascii="Times New Roman" w:hAnsi="Times New Roman" w:cs="Times New Roman"/>
+          <w:bCs/>
+          <w:sz w:val="24"/>
+          <w:szCs w:val="24"/>
+        </w:rPr>
+        <w:t xml:space="preserve"> </w:t>
       </w:r>
       <w:proofErr w:type="spellStart"/>
       <w:r>
@@ -11140,7 +11233,27 @@
           <w:sz w:val="24"/>
           <w:szCs w:val="24"/>
         </w:rPr>
-        <w:t xml:space="preserve"> Linear Search </w:t>
+        <w:t xml:space="preserve"> </w:t>
+      </w:r>
+      <w:r>
+        <w:rPr>
+          <w:rFonts w:ascii="Times New Roman" w:hAnsi="Times New Roman" w:cs="Times New Roman"/>
+          <w:bCs/>
+          <w:i/>
+          <w:iCs/>
+          <w:sz w:val="24"/>
+          <w:szCs w:val="24"/>
+        </w:rPr>
+        <w:t>Linear Search</w:t>
+      </w:r>
+      <w:r>
+        <w:rPr>
+          <w:rFonts w:ascii="Times New Roman" w:hAnsi="Times New Roman" w:cs="Times New Roman"/>
+          <w:bCs/>
+          <w:sz w:val="24"/>
+          <w:szCs w:val="24"/>
+        </w:rPr>
+        <w:t xml:space="preserve"> </w:t>
       </w:r>
       <w:proofErr w:type="spellStart"/>
       <w:r>
@@ -11769,7 +11882,27 @@
           <w:sz w:val="24"/>
           <w:szCs w:val="24"/>
         </w:rPr>
-        <w:t xml:space="preserve"> Linear Search </w:t>
+        <w:t xml:space="preserve"> </w:t>
+      </w:r>
+      <w:r>
+        <w:rPr>
+          <w:rFonts w:ascii="Times New Roman" w:hAnsi="Times New Roman" w:cs="Times New Roman"/>
+          <w:bCs/>
+          <w:i/>
+          <w:iCs/>
+          <w:sz w:val="24"/>
+          <w:szCs w:val="24"/>
+        </w:rPr>
+        <w:t>Linear Search</w:t>
+      </w:r>
+      <w:r>
+        <w:rPr>
+          <w:rFonts w:ascii="Times New Roman" w:hAnsi="Times New Roman" w:cs="Times New Roman"/>
+          <w:bCs/>
+          <w:sz w:val="24"/>
+          <w:szCs w:val="24"/>
+        </w:rPr>
+        <w:t xml:space="preserve"> </w:t>
       </w:r>
       <w:proofErr w:type="spellStart"/>
       <w:r>
@@ -23415,7 +23548,7 @@
           <w:sz w:val="24"/>
           <w:szCs w:val="24"/>
         </w:rPr>
-        <w:t xml:space="preserve"> </w:t>
+        <w:t xml:space="preserve">, </w:t>
       </w:r>
       <w:proofErr w:type="spellStart"/>
       <w:r>
@@ -50518,6 +50651,7 @@
         <w:adjustRightInd w:val="0"/>
         <w:spacing w:after="0" w:line="360" w:lineRule="auto"/>
         <w:ind w:left="480" w:hanging="480"/>
+        <w:jc w:val="both"/>
         <w:rPr>
           <w:rFonts w:ascii="Times New Roman" w:hAnsi="Times New Roman" w:cs="Times New Roman"/>
           <w:noProof/>

</xml_diff>